<commit_message>
Preparación-BackEndV1.0 -> Falta configurar la API
</commit_message>
<xml_diff>
--- a/Documentacion/MeetHub-DB.docx
+++ b/Documentacion/MeetHub-DB.docx
@@ -1,6 +1,6 @@
 
 <file path=word/numbering.xml><?xml version="1.0" encoding="utf-8"?>
-<w:numbering xmlns:wpc="http://schemas.microsoft.com/office/word/2010/wordprocessingCanvas" xmlns:cx="http://schemas.microsoft.com/office/drawing/2014/chartex" xmlns:cx1="http://schemas.microsoft.com/office/drawing/2015/9/8/chartex" xmlns:cx2="http://schemas.microsoft.com/office/drawing/2015/10/21/chartex" xmlns:cx3="http://schemas.microsoft.com/office/drawing/2016/5/9/chartex" xmlns:cx4="http://schemas.microsoft.com/office/drawing/2016/5/10/chartex" xmlns:cx5="http://schemas.microsoft.com/office/drawing/2016/5/11/chartex" xmlns:cx6="http://schemas.microsoft.com/office/drawing/2016/5/12/chartex" xmlns:cx7="http://schemas.microsoft.com/office/drawing/2016/5/13/chartex" xmlns:cx8="http://schemas.microsoft.com/office/drawing/2016/5/14/chartex" xmlns:mc="http://schemas.openxmlformats.org/markup-compatibility/2006" xmlns:aink="http://schemas.microsoft.com/office/drawing/2016/ink" xmlns:am3d="http://schemas.microsoft.com/office/drawing/2017/model3d" xmlns:o="urn:schemas-microsoft-com:office:office" xmlns:oel="http://schemas.microsoft.com/office/2019/extlst" xmlns:r="http://schemas.openxmlformats.org/officeDocument/2006/relationships" xmlns:m="http://schemas.openxmlformats.org/officeDocument/2006/math" xmlns:v="urn:schemas-microsoft-com:vml" xmlns:wp14="http://schemas.microsoft.com/office/word/2010/wordprocessingDrawing" xmlns:wp="http://schemas.openxmlformats.org/drawingml/2006/wordprocessingDrawing" xmlns:w10="urn:schemas-microsoft-com:office:word" xmlns:w="http://schemas.openxmlformats.org/wordprocessingml/2006/main" xmlns:w14="http://schemas.microsoft.com/office/word/2010/wordml" xmlns:w15="http://schemas.microsoft.com/office/word/2012/wordml" xmlns:w16cex="http://schemas.microsoft.com/office/word/2018/wordml/cex" xmlns:w16cid="http://schemas.microsoft.com/office/word/2016/wordml/cid" xmlns:w16="http://schemas.microsoft.com/office/word/2018/wordml" xmlns:w16sdtdh="http://schemas.microsoft.com/office/word/2020/wordml/sdtdatahash" xmlns:w16se="http://schemas.microsoft.com/office/word/2015/wordml/symex" xmlns:wpg="http://schemas.microsoft.com/office/word/2010/wordprocessingGroup" xmlns:wpi="http://schemas.microsoft.com/office/word/2010/wordprocessingInk" xmlns:wne="http://schemas.microsoft.com/office/word/2006/wordml" xmlns:wps="http://schemas.microsoft.com/office/word/2010/wordprocessingShape" mc:Ignorable="w14 w15 w16se w16cid w16 w16cex w16sdtdh wp14">
+<w:numbering xmlns:wpc="http://schemas.microsoft.com/office/word/2010/wordprocessingCanvas" xmlns:cx="http://schemas.microsoft.com/office/drawing/2014/chartex" xmlns:cx1="http://schemas.microsoft.com/office/drawing/2015/9/8/chartex" xmlns:cx2="http://schemas.microsoft.com/office/drawing/2015/10/21/chartex" xmlns:cx3="http://schemas.microsoft.com/office/drawing/2016/5/9/chartex" xmlns:cx4="http://schemas.microsoft.com/office/drawing/2016/5/10/chartex" xmlns:cx5="http://schemas.microsoft.com/office/drawing/2016/5/11/chartex" xmlns:cx6="http://schemas.microsoft.com/office/drawing/2016/5/12/chartex" xmlns:cx7="http://schemas.microsoft.com/office/drawing/2016/5/13/chartex" xmlns:cx8="http://schemas.microsoft.com/office/drawing/2016/5/14/chartex" xmlns:mc="http://schemas.openxmlformats.org/markup-compatibility/2006" xmlns:aink="http://schemas.microsoft.com/office/drawing/2016/ink" xmlns:am3d="http://schemas.microsoft.com/office/drawing/2017/model3d" xmlns:o="urn:schemas-microsoft-com:office:office" xmlns:oel="http://schemas.microsoft.com/office/2019/extlst" xmlns:r="http://schemas.openxmlformats.org/officeDocument/2006/relationships" xmlns:m="http://schemas.openxmlformats.org/officeDocument/2006/math" xmlns:v="urn:schemas-microsoft-com:vml" xmlns:wp14="http://schemas.microsoft.com/office/word/2010/wordprocessingDrawing" xmlns:wp="http://schemas.openxmlformats.org/drawingml/2006/wordprocessingDrawing" xmlns:w10="urn:schemas-microsoft-com:office:word" xmlns:w="http://schemas.openxmlformats.org/wordprocessingml/2006/main" xmlns:w14="http://schemas.microsoft.com/office/word/2010/wordml" xmlns:w15="http://schemas.microsoft.com/office/word/2012/wordml" xmlns:w16cex="http://schemas.microsoft.com/office/word/2018/wordml/cex" xmlns:w16cid="http://schemas.microsoft.com/office/word/2016/wordml/cid" xmlns:w16="http://schemas.microsoft.com/office/word/2018/wordml" xmlns:w16du="http://schemas.microsoft.com/office/word/2023/wordml/word16du" xmlns:w16sdtdh="http://schemas.microsoft.com/office/word/2020/wordml/sdtdatahash" xmlns:w16se="http://schemas.microsoft.com/office/word/2015/wordml/symex" xmlns:wpg="http://schemas.microsoft.com/office/word/2010/wordprocessingGroup" xmlns:wpi="http://schemas.microsoft.com/office/word/2010/wordprocessingInk" xmlns:wne="http://schemas.microsoft.com/office/word/2006/wordml" xmlns:wps="http://schemas.microsoft.com/office/word/2010/wordprocessingShape" mc:Ignorable="w14 w15 w16se w16cid w16 w16cex w16sdtdh w16du wp14">
   <w:abstractNum w:abstractNumId="0" w15:restartNumberingAfterBreak="0">
     <w:nsid w:val="1EAF4825"/>
     <w:multiLevelType w:val="hybridMultilevel"/>
@@ -115,6 +115,155 @@
     </w:lvl>
   </w:abstractNum>
   <w:abstractNum w:abstractNumId="1" w15:restartNumberingAfterBreak="0">
+    <w:nsid w:val="277902A8"/>
+    <w:multiLevelType w:val="multilevel"/>
+    <w:tmpl w:val="3E48A80A"/>
+    <w:lvl w:ilvl="0">
+      <w:start w:val="1"/>
+      <w:numFmt w:val="bullet"/>
+      <w:lvlText w:val=""/>
+      <w:lvlJc w:val="left"/>
+      <w:pPr>
+        <w:tabs>
+          <w:tab w:val="num" w:pos="720"/>
+        </w:tabs>
+        <w:ind w:left="720" w:hanging="360"/>
+      </w:pPr>
+      <w:rPr>
+        <w:rFonts w:ascii="Symbol" w:hAnsi="Symbol" w:hint="default"/>
+        <w:sz w:val="20"/>
+      </w:rPr>
+    </w:lvl>
+    <w:lvl w:ilvl="1" w:tentative="1">
+      <w:start w:val="1"/>
+      <w:numFmt w:val="bullet"/>
+      <w:lvlText w:val=""/>
+      <w:lvlJc w:val="left"/>
+      <w:pPr>
+        <w:tabs>
+          <w:tab w:val="num" w:pos="1440"/>
+        </w:tabs>
+        <w:ind w:left="1440" w:hanging="360"/>
+      </w:pPr>
+      <w:rPr>
+        <w:rFonts w:ascii="Symbol" w:hAnsi="Symbol" w:hint="default"/>
+        <w:sz w:val="20"/>
+      </w:rPr>
+    </w:lvl>
+    <w:lvl w:ilvl="2" w:tentative="1">
+      <w:start w:val="1"/>
+      <w:numFmt w:val="bullet"/>
+      <w:lvlText w:val=""/>
+      <w:lvlJc w:val="left"/>
+      <w:pPr>
+        <w:tabs>
+          <w:tab w:val="num" w:pos="2160"/>
+        </w:tabs>
+        <w:ind w:left="2160" w:hanging="360"/>
+      </w:pPr>
+      <w:rPr>
+        <w:rFonts w:ascii="Symbol" w:hAnsi="Symbol" w:hint="default"/>
+        <w:sz w:val="20"/>
+      </w:rPr>
+    </w:lvl>
+    <w:lvl w:ilvl="3" w:tentative="1">
+      <w:start w:val="1"/>
+      <w:numFmt w:val="bullet"/>
+      <w:lvlText w:val=""/>
+      <w:lvlJc w:val="left"/>
+      <w:pPr>
+        <w:tabs>
+          <w:tab w:val="num" w:pos="2880"/>
+        </w:tabs>
+        <w:ind w:left="2880" w:hanging="360"/>
+      </w:pPr>
+      <w:rPr>
+        <w:rFonts w:ascii="Symbol" w:hAnsi="Symbol" w:hint="default"/>
+        <w:sz w:val="20"/>
+      </w:rPr>
+    </w:lvl>
+    <w:lvl w:ilvl="4" w:tentative="1">
+      <w:start w:val="1"/>
+      <w:numFmt w:val="bullet"/>
+      <w:lvlText w:val=""/>
+      <w:lvlJc w:val="left"/>
+      <w:pPr>
+        <w:tabs>
+          <w:tab w:val="num" w:pos="3600"/>
+        </w:tabs>
+        <w:ind w:left="3600" w:hanging="360"/>
+      </w:pPr>
+      <w:rPr>
+        <w:rFonts w:ascii="Symbol" w:hAnsi="Symbol" w:hint="default"/>
+        <w:sz w:val="20"/>
+      </w:rPr>
+    </w:lvl>
+    <w:lvl w:ilvl="5" w:tentative="1">
+      <w:start w:val="1"/>
+      <w:numFmt w:val="bullet"/>
+      <w:lvlText w:val=""/>
+      <w:lvlJc w:val="left"/>
+      <w:pPr>
+        <w:tabs>
+          <w:tab w:val="num" w:pos="4320"/>
+        </w:tabs>
+        <w:ind w:left="4320" w:hanging="360"/>
+      </w:pPr>
+      <w:rPr>
+        <w:rFonts w:ascii="Symbol" w:hAnsi="Symbol" w:hint="default"/>
+        <w:sz w:val="20"/>
+      </w:rPr>
+    </w:lvl>
+    <w:lvl w:ilvl="6" w:tentative="1">
+      <w:start w:val="1"/>
+      <w:numFmt w:val="bullet"/>
+      <w:lvlText w:val=""/>
+      <w:lvlJc w:val="left"/>
+      <w:pPr>
+        <w:tabs>
+          <w:tab w:val="num" w:pos="5040"/>
+        </w:tabs>
+        <w:ind w:left="5040" w:hanging="360"/>
+      </w:pPr>
+      <w:rPr>
+        <w:rFonts w:ascii="Symbol" w:hAnsi="Symbol" w:hint="default"/>
+        <w:sz w:val="20"/>
+      </w:rPr>
+    </w:lvl>
+    <w:lvl w:ilvl="7" w:tentative="1">
+      <w:start w:val="1"/>
+      <w:numFmt w:val="bullet"/>
+      <w:lvlText w:val=""/>
+      <w:lvlJc w:val="left"/>
+      <w:pPr>
+        <w:tabs>
+          <w:tab w:val="num" w:pos="5760"/>
+        </w:tabs>
+        <w:ind w:left="5760" w:hanging="360"/>
+      </w:pPr>
+      <w:rPr>
+        <w:rFonts w:ascii="Symbol" w:hAnsi="Symbol" w:hint="default"/>
+        <w:sz w:val="20"/>
+      </w:rPr>
+    </w:lvl>
+    <w:lvl w:ilvl="8" w:tentative="1">
+      <w:start w:val="1"/>
+      <w:numFmt w:val="bullet"/>
+      <w:lvlText w:val=""/>
+      <w:lvlJc w:val="left"/>
+      <w:pPr>
+        <w:tabs>
+          <w:tab w:val="num" w:pos="6480"/>
+        </w:tabs>
+        <w:ind w:left="6480" w:hanging="360"/>
+      </w:pPr>
+      <w:rPr>
+        <w:rFonts w:ascii="Symbol" w:hAnsi="Symbol" w:hint="default"/>
+        <w:sz w:val="20"/>
+      </w:rPr>
+    </w:lvl>
+  </w:abstractNum>
+  <w:abstractNum w:abstractNumId="2" w15:restartNumberingAfterBreak="0">
     <w:nsid w:val="38C21B41"/>
     <w:multiLevelType w:val="hybridMultilevel"/>
     <w:tmpl w:val="A1584F7E"/>
@@ -226,7 +375,7 @@
       </w:rPr>
     </w:lvl>
   </w:abstractNum>
-  <w:abstractNum w:abstractNumId="2" w15:restartNumberingAfterBreak="0">
+  <w:abstractNum w:abstractNumId="3" w15:restartNumberingAfterBreak="0">
     <w:nsid w:val="5DF5498D"/>
     <w:multiLevelType w:val="multilevel"/>
     <w:tmpl w:val="DC007E68"/>
@@ -237,6 +386,155 @@
       <w:lvlJc w:val="left"/>
       <w:pPr>
         <w:tabs>
+          <w:tab w:val="num" w:pos="643"/>
+        </w:tabs>
+        <w:ind w:left="643" w:hanging="360"/>
+      </w:pPr>
+      <w:rPr>
+        <w:rFonts w:ascii="Symbol" w:hAnsi="Symbol" w:hint="default"/>
+        <w:sz w:val="20"/>
+      </w:rPr>
+    </w:lvl>
+    <w:lvl w:ilvl="1">
+      <w:start w:val="1"/>
+      <w:numFmt w:val="bullet"/>
+      <w:lvlText w:val=""/>
+      <w:lvlJc w:val="left"/>
+      <w:pPr>
+        <w:tabs>
+          <w:tab w:val="num" w:pos="1363"/>
+        </w:tabs>
+        <w:ind w:left="1363" w:hanging="360"/>
+      </w:pPr>
+      <w:rPr>
+        <w:rFonts w:ascii="Symbol" w:hAnsi="Symbol" w:hint="default"/>
+        <w:sz w:val="20"/>
+      </w:rPr>
+    </w:lvl>
+    <w:lvl w:ilvl="2" w:tentative="1">
+      <w:start w:val="1"/>
+      <w:numFmt w:val="bullet"/>
+      <w:lvlText w:val=""/>
+      <w:lvlJc w:val="left"/>
+      <w:pPr>
+        <w:tabs>
+          <w:tab w:val="num" w:pos="2083"/>
+        </w:tabs>
+        <w:ind w:left="2083" w:hanging="360"/>
+      </w:pPr>
+      <w:rPr>
+        <w:rFonts w:ascii="Symbol" w:hAnsi="Symbol" w:hint="default"/>
+        <w:sz w:val="20"/>
+      </w:rPr>
+    </w:lvl>
+    <w:lvl w:ilvl="3" w:tentative="1">
+      <w:start w:val="1"/>
+      <w:numFmt w:val="bullet"/>
+      <w:lvlText w:val=""/>
+      <w:lvlJc w:val="left"/>
+      <w:pPr>
+        <w:tabs>
+          <w:tab w:val="num" w:pos="2803"/>
+        </w:tabs>
+        <w:ind w:left="2803" w:hanging="360"/>
+      </w:pPr>
+      <w:rPr>
+        <w:rFonts w:ascii="Symbol" w:hAnsi="Symbol" w:hint="default"/>
+        <w:sz w:val="20"/>
+      </w:rPr>
+    </w:lvl>
+    <w:lvl w:ilvl="4" w:tentative="1">
+      <w:start w:val="1"/>
+      <w:numFmt w:val="bullet"/>
+      <w:lvlText w:val=""/>
+      <w:lvlJc w:val="left"/>
+      <w:pPr>
+        <w:tabs>
+          <w:tab w:val="num" w:pos="3523"/>
+        </w:tabs>
+        <w:ind w:left="3523" w:hanging="360"/>
+      </w:pPr>
+      <w:rPr>
+        <w:rFonts w:ascii="Symbol" w:hAnsi="Symbol" w:hint="default"/>
+        <w:sz w:val="20"/>
+      </w:rPr>
+    </w:lvl>
+    <w:lvl w:ilvl="5" w:tentative="1">
+      <w:start w:val="1"/>
+      <w:numFmt w:val="bullet"/>
+      <w:lvlText w:val=""/>
+      <w:lvlJc w:val="left"/>
+      <w:pPr>
+        <w:tabs>
+          <w:tab w:val="num" w:pos="4243"/>
+        </w:tabs>
+        <w:ind w:left="4243" w:hanging="360"/>
+      </w:pPr>
+      <w:rPr>
+        <w:rFonts w:ascii="Symbol" w:hAnsi="Symbol" w:hint="default"/>
+        <w:sz w:val="20"/>
+      </w:rPr>
+    </w:lvl>
+    <w:lvl w:ilvl="6" w:tentative="1">
+      <w:start w:val="1"/>
+      <w:numFmt w:val="bullet"/>
+      <w:lvlText w:val=""/>
+      <w:lvlJc w:val="left"/>
+      <w:pPr>
+        <w:tabs>
+          <w:tab w:val="num" w:pos="4963"/>
+        </w:tabs>
+        <w:ind w:left="4963" w:hanging="360"/>
+      </w:pPr>
+      <w:rPr>
+        <w:rFonts w:ascii="Symbol" w:hAnsi="Symbol" w:hint="default"/>
+        <w:sz w:val="20"/>
+      </w:rPr>
+    </w:lvl>
+    <w:lvl w:ilvl="7" w:tentative="1">
+      <w:start w:val="1"/>
+      <w:numFmt w:val="bullet"/>
+      <w:lvlText w:val=""/>
+      <w:lvlJc w:val="left"/>
+      <w:pPr>
+        <w:tabs>
+          <w:tab w:val="num" w:pos="5683"/>
+        </w:tabs>
+        <w:ind w:left="5683" w:hanging="360"/>
+      </w:pPr>
+      <w:rPr>
+        <w:rFonts w:ascii="Symbol" w:hAnsi="Symbol" w:hint="default"/>
+        <w:sz w:val="20"/>
+      </w:rPr>
+    </w:lvl>
+    <w:lvl w:ilvl="8" w:tentative="1">
+      <w:start w:val="1"/>
+      <w:numFmt w:val="bullet"/>
+      <w:lvlText w:val=""/>
+      <w:lvlJc w:val="left"/>
+      <w:pPr>
+        <w:tabs>
+          <w:tab w:val="num" w:pos="6403"/>
+        </w:tabs>
+        <w:ind w:left="6403" w:hanging="360"/>
+      </w:pPr>
+      <w:rPr>
+        <w:rFonts w:ascii="Symbol" w:hAnsi="Symbol" w:hint="default"/>
+        <w:sz w:val="20"/>
+      </w:rPr>
+    </w:lvl>
+  </w:abstractNum>
+  <w:abstractNum w:abstractNumId="4" w15:restartNumberingAfterBreak="0">
+    <w:nsid w:val="7DFE55E0"/>
+    <w:multiLevelType w:val="multilevel"/>
+    <w:tmpl w:val="97D8C5CA"/>
+    <w:lvl w:ilvl="0">
+      <w:start w:val="1"/>
+      <w:numFmt w:val="bullet"/>
+      <w:lvlText w:val=""/>
+      <w:lvlJc w:val="left"/>
+      <w:pPr>
+        <w:tabs>
           <w:tab w:val="num" w:pos="720"/>
         </w:tabs>
         <w:ind w:left="720" w:hanging="360"/>
@@ -246,7 +544,7 @@
         <w:sz w:val="20"/>
       </w:rPr>
     </w:lvl>
-    <w:lvl w:ilvl="1">
+    <w:lvl w:ilvl="1" w:tentative="1">
       <w:start w:val="1"/>
       <w:numFmt w:val="bullet"/>
       <w:lvlText w:val=""/>
@@ -376,19 +674,25 @@
     </w:lvl>
   </w:abstractNum>
   <w:num w:numId="1" w16cid:durableId="1957298471">
-    <w:abstractNumId w:val="2"/>
+    <w:abstractNumId w:val="3"/>
   </w:num>
   <w:num w:numId="2" w16cid:durableId="1887792435">
     <w:abstractNumId w:val="0"/>
   </w:num>
   <w:num w:numId="3" w16cid:durableId="1968702300">
+    <w:abstractNumId w:val="2"/>
+  </w:num>
+  <w:num w:numId="4" w16cid:durableId="892542698">
+    <w:abstractNumId w:val="4"/>
+  </w:num>
+  <w:num w:numId="5" w16cid:durableId="199510182">
     <w:abstractNumId w:val="1"/>
   </w:num>
 </w:numbering>
 </file>
 
 <file path=word/styles.xml><?xml version="1.0" encoding="utf-8"?>
-<w:styles xmlns:mc="http://schemas.openxmlformats.org/markup-compatibility/2006" xmlns:r="http://schemas.openxmlformats.org/officeDocument/2006/relationships" xmlns:w="http://schemas.openxmlformats.org/wordprocessingml/2006/main" xmlns:w14="http://schemas.microsoft.com/office/word/2010/wordml" xmlns:w15="http://schemas.microsoft.com/office/word/2012/wordml" xmlns:w16cex="http://schemas.microsoft.com/office/word/2018/wordml/cex" xmlns:w16cid="http://schemas.microsoft.com/office/word/2016/wordml/cid" xmlns:w16="http://schemas.microsoft.com/office/word/2018/wordml" xmlns:w16sdtdh="http://schemas.microsoft.com/office/word/2020/wordml/sdtdatahash" xmlns:w16se="http://schemas.microsoft.com/office/word/2015/wordml/symex" mc:Ignorable="w14 w15 w16se w16cid w16 w16cex w16sdtdh">
+<w:styles xmlns:mc="http://schemas.openxmlformats.org/markup-compatibility/2006" xmlns:r="http://schemas.openxmlformats.org/officeDocument/2006/relationships" xmlns:w="http://schemas.openxmlformats.org/wordprocessingml/2006/main" xmlns:w14="http://schemas.microsoft.com/office/word/2010/wordml" xmlns:w15="http://schemas.microsoft.com/office/word/2012/wordml" xmlns:w16cex="http://schemas.microsoft.com/office/word/2018/wordml/cex" xmlns:w16cid="http://schemas.microsoft.com/office/word/2016/wordml/cid" xmlns:w16="http://schemas.microsoft.com/office/word/2018/wordml" xmlns:w16du="http://schemas.microsoft.com/office/word/2023/wordml/word16du" xmlns:w16sdtdh="http://schemas.microsoft.com/office/word/2020/wordml/sdtdatahash" xmlns:w16se="http://schemas.microsoft.com/office/word/2015/wordml/symex" mc:Ignorable="w14 w15 w16se w16cid w16 w16cex w16sdtdh w16du">
   <w:docDefaults>
     <w:rPrDefault>
       <w:rPr>
@@ -990,7 +1294,6 @@
   <w:style w:type="character" w:default="1" w:styleId="Fuentedeprrafopredeter">
     <w:name w:val="Default Paragraph Font"/>
     <w:uiPriority w:val="1"/>
-    <w:semiHidden/>
     <w:unhideWhenUsed/>
   </w:style>
   <w:style w:type="table" w:default="1" w:styleId="Tablanormal">

</xml_diff>

<commit_message>
[MeetHub] Version Final 2.2 -> Arreglo de las imagenes y registro a null
</commit_message>
<xml_diff>
--- a/Documentacion/MeetHub-DB.docx
+++ b/Documentacion/MeetHub-DB.docx
@@ -1,3 +1,1144 @@
+
+<file path=word/document.xml><?xml version="1.0" encoding="utf-8"?>
+<w:document xmlns:wpc="http://schemas.microsoft.com/office/word/2010/wordprocessingCanvas" xmlns:cx="http://schemas.microsoft.com/office/drawing/2014/chartex" xmlns:cx1="http://schemas.microsoft.com/office/drawing/2015/9/8/chartex" xmlns:cx2="http://schemas.microsoft.com/office/drawing/2015/10/21/chartex" xmlns:cx3="http://schemas.microsoft.com/office/drawing/2016/5/9/chartex" xmlns:cx4="http://schemas.microsoft.com/office/drawing/2016/5/10/chartex" xmlns:cx5="http://schemas.microsoft.com/office/drawing/2016/5/11/chartex" xmlns:cx6="http://schemas.microsoft.com/office/drawing/2016/5/12/chartex" xmlns:cx7="http://schemas.microsoft.com/office/drawing/2016/5/13/chartex" xmlns:cx8="http://schemas.microsoft.com/office/drawing/2016/5/14/chartex" xmlns:mc="http://schemas.openxmlformats.org/markup-compatibility/2006" xmlns:aink="http://schemas.microsoft.com/office/drawing/2016/ink" xmlns:am3d="http://schemas.microsoft.com/office/drawing/2017/model3d" xmlns:o="urn:schemas-microsoft-com:office:office" xmlns:oel="http://schemas.microsoft.com/office/2019/extlst" xmlns:r="http://schemas.openxmlformats.org/officeDocument/2006/relationships" xmlns:m="http://schemas.openxmlformats.org/officeDocument/2006/math" xmlns:v="urn:schemas-microsoft-com:vml" xmlns:wp14="http://schemas.microsoft.com/office/word/2010/wordprocessingDrawing" xmlns:wp="http://schemas.openxmlformats.org/drawingml/2006/wordprocessingDrawing" xmlns:w10="urn:schemas-microsoft-com:office:word" xmlns:w="http://schemas.openxmlformats.org/wordprocessingml/2006/main" xmlns:w14="http://schemas.microsoft.com/office/word/2010/wordml" xmlns:w15="http://schemas.microsoft.com/office/word/2012/wordml" xmlns:w16cex="http://schemas.microsoft.com/office/word/2018/wordml/cex" xmlns:w16cid="http://schemas.microsoft.com/office/word/2016/wordml/cid" xmlns:w16="http://schemas.microsoft.com/office/word/2018/wordml" xmlns:w16du="http://schemas.microsoft.com/office/word/2023/wordml/word16du" xmlns:w16sdtdh="http://schemas.microsoft.com/office/word/2020/wordml/sdtdatahash" xmlns:w16se="http://schemas.microsoft.com/office/word/2015/wordml/symex" xmlns:wpg="http://schemas.microsoft.com/office/word/2010/wordprocessingGroup" xmlns:wpi="http://schemas.microsoft.com/office/word/2010/wordprocessingInk" xmlns:wne="http://schemas.microsoft.com/office/word/2006/wordml" xmlns:wps="http://schemas.microsoft.com/office/word/2010/wordprocessingShape" mc:Ignorable="w14 w15 w16se w16cid w16 w16cex w16sdtdh w16du wp14">
+  <w:body>
+    <w:p>
+      <w:pPr>
+        <w:jc w:val="center"/>
+        <w:rPr>
+          <w:b/>
+          <w:bCs/>
+          <w:sz w:val="36"/>
+          <w:szCs w:val="36"/>
+        </w:rPr>
+      </w:pPr>
+      <w:r>
+        <w:rPr>
+          <w:b/>
+          <w:bCs/>
+          <w:noProof/>
+          <w:sz w:val="36"/>
+          <w:szCs w:val="36"/>
+        </w:rPr>
+        <w:drawing>
+          <wp:anchor distT="0" distB="0" distL="114300" distR="114300" simplePos="0" relativeHeight="251658240" behindDoc="0" locked="0" layoutInCell="1" allowOverlap="1" wp14:anchorId="1FFBBEBF" wp14:editId="7B23005F">
+            <wp:simplePos x="0" y="0"/>
+            <wp:positionH relativeFrom="column">
+              <wp:posOffset>-687070</wp:posOffset>
+            </wp:positionH>
+            <wp:positionV relativeFrom="paragraph">
+              <wp:posOffset>652145</wp:posOffset>
+            </wp:positionV>
+            <wp:extent cx="6793865" cy="2264410"/>
+            <wp:effectExtent l="0" t="0" r="6985" b="2540"/>
+            <wp:wrapThrough wrapText="bothSides">
+              <wp:wrapPolygon edited="0">
+                <wp:start x="0" y="0"/>
+                <wp:lineTo x="0" y="21443"/>
+                <wp:lineTo x="21562" y="21443"/>
+                <wp:lineTo x="21562" y="0"/>
+                <wp:lineTo x="0" y="0"/>
+              </wp:wrapPolygon>
+            </wp:wrapThrough>
+            <wp:docPr id="581012212" name="Imagen 1"/>
+            <wp:cNvGraphicFramePr>
+              <a:graphicFrameLocks xmlns:a="http://schemas.openxmlformats.org/drawingml/2006/main" noChangeAspect="1"/>
+            </wp:cNvGraphicFramePr>
+            <a:graphic xmlns:a="http://schemas.openxmlformats.org/drawingml/2006/main">
+              <a:graphicData uri="http://schemas.openxmlformats.org/drawingml/2006/picture">
+                <pic:pic xmlns:pic="http://schemas.openxmlformats.org/drawingml/2006/picture">
+                  <pic:nvPicPr>
+                    <pic:cNvPr id="0" name="Picture 1"/>
+                    <pic:cNvPicPr>
+                      <a:picLocks noChangeAspect="1" noChangeArrowheads="1"/>
+                    </pic:cNvPicPr>
+                  </pic:nvPicPr>
+                  <pic:blipFill>
+                    <a:blip r:embed="rId7">
+                      <a:extLst>
+                        <a:ext uri="{28A0092B-C50C-407E-A947-70E740481C1C}">
+                          <a14:useLocalDpi xmlns:a14="http://schemas.microsoft.com/office/drawing/2010/main" val="0"/>
+                        </a:ext>
+                      </a:extLst>
+                    </a:blip>
+                    <a:srcRect/>
+                    <a:stretch>
+                      <a:fillRect/>
+                    </a:stretch>
+                  </pic:blipFill>
+                  <pic:spPr bwMode="auto">
+                    <a:xfrm>
+                      <a:off x="0" y="0"/>
+                      <a:ext cx="6793865" cy="2264410"/>
+                    </a:xfrm>
+                    <a:prstGeom prst="rect">
+                      <a:avLst/>
+                    </a:prstGeom>
+                    <a:noFill/>
+                    <a:ln>
+                      <a:noFill/>
+                    </a:ln>
+                  </pic:spPr>
+                </pic:pic>
+              </a:graphicData>
+            </a:graphic>
+            <wp14:sizeRelH relativeFrom="margin">
+              <wp14:pctWidth>0</wp14:pctWidth>
+            </wp14:sizeRelH>
+            <wp14:sizeRelV relativeFrom="margin">
+              <wp14:pctHeight>0</wp14:pctHeight>
+            </wp14:sizeRelV>
+          </wp:anchor>
+        </w:drawing>
+      </w:r>
+      <w:r>
+        <w:rPr>
+          <w:b/>
+          <w:bCs/>
+          <w:sz w:val="36"/>
+          <w:szCs w:val="36"/>
+        </w:rPr>
+        <w:t>MODELO ENTIDAD-RELACIÓN</w:t>
+      </w:r>
+    </w:p>
+    <w:p>
+      <w:pPr>
+        <w:jc w:val="center"/>
+        <w:rPr>
+          <w:b/>
+          <w:bCs/>
+          <w:sz w:val="36"/>
+          <w:szCs w:val="36"/>
+        </w:rPr>
+      </w:pPr>
+    </w:p>
+    <w:p>
+      <w:pPr>
+        <w:jc w:val="center"/>
+        <w:rPr>
+          <w:b/>
+          <w:bCs/>
+          <w:sz w:val="36"/>
+          <w:szCs w:val="36"/>
+        </w:rPr>
+      </w:pPr>
+      <w:r>
+        <w:rPr>
+          <w:b/>
+          <w:bCs/>
+          <w:sz w:val="36"/>
+          <w:szCs w:val="36"/>
+        </w:rPr>
+        <w:t>MODELOS LÓGICO</w:t>
+      </w:r>
+    </w:p>
+    <w:p>
+      <w:pPr>
+        <w:ind w:left="1440"/>
+        <w:rPr>
+          <w:b/>
+          <w:bCs/>
+          <w:sz w:val="28"/>
+          <w:szCs w:val="28"/>
+        </w:rPr>
+      </w:pPr>
+      <w:r>
+        <w:rPr>
+          <w:b/>
+          <w:bCs/>
+          <w:sz w:val="28"/>
+          <w:szCs w:val="28"/>
+        </w:rPr>
+        <w:t>Tabla: Usuarios</w:t>
+      </w:r>
+    </w:p>
+    <w:p>
+      <w:pPr>
+        <w:numPr>
+          <w:ilvl w:val="0"/>
+          <w:numId w:val="4"/>
+        </w:numPr>
+        <w:rPr>
+          <w:sz w:val="28"/>
+          <w:szCs w:val="28"/>
+        </w:rPr>
+      </w:pPr>
+      <w:r>
+        <w:rPr>
+          <w:b/>
+          <w:bCs/>
+          <w:color w:val="156082" w:themeColor="accent1"/>
+          <w:sz w:val="28"/>
+          <w:szCs w:val="28"/>
+        </w:rPr>
+        <w:t xml:space="preserve">ID_Usuario </w:t>
+      </w:r>
+      <w:r>
+        <w:rPr>
+          <w:b/>
+          <w:bCs/>
+          <w:sz w:val="28"/>
+          <w:szCs w:val="28"/>
+        </w:rPr>
+        <w:t xml:space="preserve">(INT, clave primaria, autoincrementable): </w:t>
+      </w:r>
+      <w:r>
+        <w:rPr>
+          <w:sz w:val="28"/>
+          <w:szCs w:val="28"/>
+        </w:rPr>
+        <w:t>Un identificador único para cada usuario.</w:t>
+      </w:r>
+    </w:p>
+    <w:p>
+      <w:pPr>
+        <w:numPr>
+          <w:ilvl w:val="0"/>
+          <w:numId w:val="4"/>
+        </w:numPr>
+        <w:rPr>
+          <w:b/>
+          <w:bCs/>
+          <w:sz w:val="28"/>
+          <w:szCs w:val="28"/>
+        </w:rPr>
+      </w:pPr>
+      <w:r>
+        <w:rPr>
+          <w:b/>
+          <w:bCs/>
+          <w:color w:val="156082" w:themeColor="accent1"/>
+          <w:sz w:val="28"/>
+          <w:szCs w:val="28"/>
+        </w:rPr>
+        <w:t>Emai</w:t>
+      </w:r>
+      <w:r>
+        <w:rPr>
+          <w:b/>
+          <w:bCs/>
+          <w:sz w:val="28"/>
+          <w:szCs w:val="28"/>
+        </w:rPr>
+        <w:t xml:space="preserve">l (VARCHAR, único, no nulo): </w:t>
+      </w:r>
+      <w:r>
+        <w:rPr>
+          <w:sz w:val="28"/>
+          <w:szCs w:val="28"/>
+        </w:rPr>
+        <w:t>El correo electrónico del usuario, utilizado como identificador para el inicio de sesión</w:t>
+      </w:r>
+      <w:r>
+        <w:rPr>
+          <w:b/>
+          <w:bCs/>
+          <w:sz w:val="28"/>
+          <w:szCs w:val="28"/>
+        </w:rPr>
+        <w:t>.</w:t>
+      </w:r>
+    </w:p>
+    <w:p>
+      <w:pPr>
+        <w:numPr>
+          <w:ilvl w:val="0"/>
+          <w:numId w:val="4"/>
+        </w:numPr>
+        <w:rPr>
+          <w:sz w:val="28"/>
+          <w:szCs w:val="28"/>
+        </w:rPr>
+      </w:pPr>
+      <w:r>
+        <w:rPr>
+          <w:b/>
+          <w:bCs/>
+          <w:color w:val="156082" w:themeColor="accent1"/>
+          <w:sz w:val="28"/>
+          <w:szCs w:val="28"/>
+        </w:rPr>
+        <w:t xml:space="preserve">Contraseña </w:t>
+      </w:r>
+      <w:r>
+        <w:rPr>
+          <w:b/>
+          <w:bCs/>
+          <w:sz w:val="28"/>
+          <w:szCs w:val="28"/>
+        </w:rPr>
+        <w:t xml:space="preserve">(VARCHAR, no nulo): </w:t>
+      </w:r>
+      <w:r>
+        <w:rPr>
+          <w:sz w:val="28"/>
+          <w:szCs w:val="28"/>
+        </w:rPr>
+        <w:t>La contraseña del usuario, almacenada de forma segura usando hashing.</w:t>
+      </w:r>
+    </w:p>
+    <w:p>
+      <w:pPr>
+        <w:numPr>
+          <w:ilvl w:val="0"/>
+          <w:numId w:val="4"/>
+        </w:numPr>
+        <w:rPr>
+          <w:b/>
+          <w:bCs/>
+          <w:sz w:val="28"/>
+          <w:szCs w:val="28"/>
+        </w:rPr>
+      </w:pPr>
+      <w:r>
+        <w:rPr>
+          <w:b/>
+          <w:bCs/>
+          <w:color w:val="156082" w:themeColor="accent1"/>
+          <w:sz w:val="28"/>
+          <w:szCs w:val="28"/>
+        </w:rPr>
+        <w:t>TokenDeActualizacion</w:t>
+      </w:r>
+      <w:r>
+        <w:rPr>
+          <w:b/>
+          <w:bCs/>
+          <w:sz w:val="28"/>
+          <w:szCs w:val="28"/>
+        </w:rPr>
+        <w:t xml:space="preserve"> (VARCHAR): </w:t>
+      </w:r>
+      <w:r>
+        <w:rPr>
+          <w:sz w:val="28"/>
+          <w:szCs w:val="28"/>
+        </w:rPr>
+        <w:t>Un token que permite mantener la sesión del usuario activa con la API de Google Calendar sin necesidad de re-autenticación frecuente</w:t>
+      </w:r>
+      <w:r>
+        <w:rPr>
+          <w:b/>
+          <w:bCs/>
+          <w:sz w:val="28"/>
+          <w:szCs w:val="28"/>
+        </w:rPr>
+        <w:t>.</w:t>
+      </w:r>
+    </w:p>
+    <w:p>
+      <w:pPr>
+        <w:ind w:left="1440"/>
+        <w:rPr>
+          <w:b/>
+          <w:bCs/>
+          <w:sz w:val="28"/>
+          <w:szCs w:val="28"/>
+        </w:rPr>
+      </w:pPr>
+      <w:r>
+        <w:rPr>
+          <w:b/>
+          <w:bCs/>
+          <w:sz w:val="28"/>
+          <w:szCs w:val="28"/>
+        </w:rPr>
+        <w:t>Tabla: Reuniones</w:t>
+      </w:r>
+    </w:p>
+    <w:p>
+      <w:pPr>
+        <w:numPr>
+          <w:ilvl w:val="0"/>
+          <w:numId w:val="5"/>
+        </w:numPr>
+        <w:rPr>
+          <w:sz w:val="28"/>
+          <w:szCs w:val="28"/>
+        </w:rPr>
+      </w:pPr>
+      <w:r>
+        <w:rPr>
+          <w:b/>
+          <w:bCs/>
+          <w:color w:val="156082" w:themeColor="accent1"/>
+          <w:sz w:val="28"/>
+          <w:szCs w:val="28"/>
+        </w:rPr>
+        <w:t xml:space="preserve">ID_Reunion </w:t>
+      </w:r>
+      <w:r>
+        <w:rPr>
+          <w:b/>
+          <w:bCs/>
+          <w:sz w:val="28"/>
+          <w:szCs w:val="28"/>
+        </w:rPr>
+        <w:t xml:space="preserve">(INT, clave primaria, autoincrementable): </w:t>
+      </w:r>
+      <w:r>
+        <w:rPr>
+          <w:sz w:val="28"/>
+          <w:szCs w:val="28"/>
+        </w:rPr>
+        <w:t>Un identificador único para cada reunión.</w:t>
+      </w:r>
+    </w:p>
+    <w:p>
+      <w:pPr>
+        <w:numPr>
+          <w:ilvl w:val="0"/>
+          <w:numId w:val="5"/>
+        </w:numPr>
+        <w:rPr>
+          <w:sz w:val="28"/>
+          <w:szCs w:val="28"/>
+        </w:rPr>
+      </w:pPr>
+      <w:r>
+        <w:rPr>
+          <w:b/>
+          <w:bCs/>
+          <w:color w:val="156082" w:themeColor="accent1"/>
+          <w:sz w:val="28"/>
+          <w:szCs w:val="28"/>
+        </w:rPr>
+        <w:t xml:space="preserve">ID_Usuario </w:t>
+      </w:r>
+      <w:r>
+        <w:rPr>
+          <w:b/>
+          <w:bCs/>
+          <w:sz w:val="28"/>
+          <w:szCs w:val="28"/>
+        </w:rPr>
+        <w:t xml:space="preserve">(INT, clave foránea): </w:t>
+      </w:r>
+      <w:r>
+        <w:rPr>
+          <w:sz w:val="28"/>
+          <w:szCs w:val="28"/>
+        </w:rPr>
+        <w:t>Referencia al usuario que crea o gestiona la reunión. Establece una relación con Usuarios.ID_Usuario.</w:t>
+      </w:r>
+    </w:p>
+    <w:p>
+      <w:pPr>
+        <w:numPr>
+          <w:ilvl w:val="0"/>
+          <w:numId w:val="5"/>
+        </w:numPr>
+        <w:rPr>
+          <w:sz w:val="28"/>
+          <w:szCs w:val="28"/>
+        </w:rPr>
+      </w:pPr>
+      <w:r>
+        <w:rPr>
+          <w:b/>
+          <w:bCs/>
+          <w:color w:val="156082" w:themeColor="accent1"/>
+          <w:sz w:val="28"/>
+          <w:szCs w:val="28"/>
+        </w:rPr>
+        <w:t>Titulo</w:t>
+      </w:r>
+      <w:r>
+        <w:rPr>
+          <w:b/>
+          <w:bCs/>
+          <w:sz w:val="28"/>
+          <w:szCs w:val="28"/>
+        </w:rPr>
+        <w:t xml:space="preserve"> (VARCHAR): </w:t>
+      </w:r>
+      <w:r>
+        <w:rPr>
+          <w:sz w:val="28"/>
+          <w:szCs w:val="28"/>
+        </w:rPr>
+        <w:t>El título de la reunión.</w:t>
+      </w:r>
+    </w:p>
+    <w:p>
+      <w:pPr>
+        <w:numPr>
+          <w:ilvl w:val="0"/>
+          <w:numId w:val="5"/>
+        </w:numPr>
+        <w:rPr>
+          <w:b/>
+          <w:bCs/>
+          <w:sz w:val="28"/>
+          <w:szCs w:val="28"/>
+        </w:rPr>
+      </w:pPr>
+      <w:r>
+        <w:rPr>
+          <w:b/>
+          <w:bCs/>
+          <w:color w:val="156082" w:themeColor="accent1"/>
+          <w:sz w:val="28"/>
+          <w:szCs w:val="28"/>
+        </w:rPr>
+        <w:t>Descripcion</w:t>
+      </w:r>
+      <w:r>
+        <w:rPr>
+          <w:b/>
+          <w:bCs/>
+          <w:sz w:val="28"/>
+          <w:szCs w:val="28"/>
+        </w:rPr>
+        <w:t xml:space="preserve"> (VARCHAR</w:t>
+      </w:r>
+      <w:r>
+        <w:rPr>
+          <w:sz w:val="28"/>
+          <w:szCs w:val="28"/>
+        </w:rPr>
+        <w:t>): Una breve descripción de la</w:t>
+      </w:r>
+      <w:r>
+        <w:rPr>
+          <w:b/>
+          <w:bCs/>
+          <w:sz w:val="28"/>
+          <w:szCs w:val="28"/>
+        </w:rPr>
+        <w:t xml:space="preserve"> reunión.</w:t>
+      </w:r>
+    </w:p>
+    <w:p>
+      <w:pPr>
+        <w:numPr>
+          <w:ilvl w:val="0"/>
+          <w:numId w:val="5"/>
+        </w:numPr>
+        <w:rPr>
+          <w:b/>
+          <w:bCs/>
+          <w:sz w:val="28"/>
+          <w:szCs w:val="28"/>
+        </w:rPr>
+      </w:pPr>
+      <w:r>
+        <w:rPr>
+          <w:b/>
+          <w:bCs/>
+          <w:color w:val="156082" w:themeColor="accent1"/>
+          <w:sz w:val="28"/>
+          <w:szCs w:val="28"/>
+        </w:rPr>
+        <w:lastRenderedPageBreak/>
+        <w:t xml:space="preserve">FechaInicio </w:t>
+      </w:r>
+      <w:r>
+        <w:rPr>
+          <w:b/>
+          <w:bCs/>
+          <w:sz w:val="28"/>
+          <w:szCs w:val="28"/>
+        </w:rPr>
+        <w:t xml:space="preserve">(DATETIME, no nulo): </w:t>
+      </w:r>
+      <w:r>
+        <w:rPr>
+          <w:sz w:val="28"/>
+          <w:szCs w:val="28"/>
+        </w:rPr>
+        <w:t>La fecha y hora de inicio de</w:t>
+      </w:r>
+      <w:r>
+        <w:rPr>
+          <w:b/>
+          <w:bCs/>
+          <w:sz w:val="28"/>
+          <w:szCs w:val="28"/>
+        </w:rPr>
+        <w:t xml:space="preserve"> la reunión.</w:t>
+      </w:r>
+    </w:p>
+    <w:p>
+      <w:pPr>
+        <w:numPr>
+          <w:ilvl w:val="0"/>
+          <w:numId w:val="5"/>
+        </w:numPr>
+        <w:rPr>
+          <w:b/>
+          <w:bCs/>
+          <w:sz w:val="28"/>
+          <w:szCs w:val="28"/>
+        </w:rPr>
+      </w:pPr>
+      <w:r>
+        <w:rPr>
+          <w:b/>
+          <w:bCs/>
+          <w:color w:val="156082" w:themeColor="accent1"/>
+          <w:sz w:val="28"/>
+          <w:szCs w:val="28"/>
+        </w:rPr>
+        <w:t>FechaFin</w:t>
+      </w:r>
+      <w:r>
+        <w:rPr>
+          <w:b/>
+          <w:bCs/>
+          <w:sz w:val="28"/>
+          <w:szCs w:val="28"/>
+        </w:rPr>
+        <w:t xml:space="preserve"> (DATETIME, no nulo): </w:t>
+      </w:r>
+      <w:r>
+        <w:rPr>
+          <w:sz w:val="28"/>
+          <w:szCs w:val="28"/>
+        </w:rPr>
+        <w:t>La fecha y hora de finalización</w:t>
+      </w:r>
+      <w:r>
+        <w:rPr>
+          <w:b/>
+          <w:bCs/>
+          <w:sz w:val="28"/>
+          <w:szCs w:val="28"/>
+        </w:rPr>
+        <w:t xml:space="preserve"> de la reunión.</w:t>
+      </w:r>
+    </w:p>
+    <w:p>
+      <w:pPr>
+        <w:numPr>
+          <w:ilvl w:val="0"/>
+          <w:numId w:val="5"/>
+        </w:numPr>
+        <w:rPr>
+          <w:b/>
+          <w:bCs/>
+          <w:sz w:val="28"/>
+          <w:szCs w:val="28"/>
+        </w:rPr>
+      </w:pPr>
+      <w:r>
+        <w:rPr>
+          <w:b/>
+          <w:bCs/>
+          <w:color w:val="156082" w:themeColor="accent1"/>
+          <w:sz w:val="28"/>
+          <w:szCs w:val="28"/>
+        </w:rPr>
+        <w:t xml:space="preserve">ID_Calendario </w:t>
+      </w:r>
+      <w:r>
+        <w:rPr>
+          <w:b/>
+          <w:bCs/>
+          <w:sz w:val="28"/>
+          <w:szCs w:val="28"/>
+        </w:rPr>
+        <w:t xml:space="preserve">(VARCHAR): </w:t>
+      </w:r>
+      <w:r>
+        <w:rPr>
+          <w:sz w:val="28"/>
+          <w:szCs w:val="28"/>
+        </w:rPr>
+        <w:t>El identificador del calendario en Google Calendar asociado a la reunión.</w:t>
+      </w:r>
+    </w:p>
+    <w:p>
+      <w:pPr>
+        <w:ind w:left="1440"/>
+        <w:rPr>
+          <w:b/>
+          <w:bCs/>
+          <w:sz w:val="28"/>
+          <w:szCs w:val="28"/>
+        </w:rPr>
+      </w:pPr>
+    </w:p>
+    <w:p>
+      <w:pPr>
+        <w:spacing w:line="480" w:lineRule="auto"/>
+        <w:jc w:val="center"/>
+        <w:rPr>
+          <w:b/>
+          <w:bCs/>
+          <w:sz w:val="36"/>
+          <w:szCs w:val="36"/>
+        </w:rPr>
+      </w:pPr>
+      <w:r>
+        <w:rPr>
+          <w:b/>
+          <w:bCs/>
+          <w:sz w:val="36"/>
+          <w:szCs w:val="36"/>
+        </w:rPr>
+        <w:t>NORMALIZACIÓN</w:t>
+      </w:r>
+    </w:p>
+    <w:p>
+      <w:pPr>
+        <w:pStyle w:val="Prrafodelista"/>
+        <w:spacing w:line="360" w:lineRule="auto"/>
+        <w:rPr>
+          <w:b/>
+          <w:bCs/>
+          <w:sz w:val="28"/>
+          <w:szCs w:val="28"/>
+        </w:rPr>
+      </w:pPr>
+      <w:r>
+        <w:rPr>
+          <w:b/>
+          <w:bCs/>
+          <w:sz w:val="28"/>
+          <w:szCs w:val="28"/>
+        </w:rPr>
+        <w:t>Primera Forma Normal (1FN):</w:t>
+      </w:r>
+    </w:p>
+    <w:p>
+      <w:pPr>
+        <w:pStyle w:val="Prrafodelista"/>
+        <w:numPr>
+          <w:ilvl w:val="0"/>
+          <w:numId w:val="3"/>
+        </w:numPr>
+        <w:rPr>
+          <w:sz w:val="28"/>
+          <w:szCs w:val="28"/>
+        </w:rPr>
+      </w:pPr>
+      <w:r>
+        <w:rPr>
+          <w:sz w:val="28"/>
+          <w:szCs w:val="28"/>
+        </w:rPr>
+        <w:t xml:space="preserve">Las tablas </w:t>
+      </w:r>
+      <w:r>
+        <w:rPr>
+          <w:b/>
+          <w:bCs/>
+          <w:sz w:val="28"/>
+          <w:szCs w:val="28"/>
+        </w:rPr>
+        <w:t>Usuarios</w:t>
+      </w:r>
+      <w:r>
+        <w:rPr>
+          <w:sz w:val="28"/>
+          <w:szCs w:val="28"/>
+        </w:rPr>
+        <w:t xml:space="preserve"> y </w:t>
+      </w:r>
+      <w:r>
+        <w:rPr>
+          <w:b/>
+          <w:bCs/>
+          <w:sz w:val="28"/>
+          <w:szCs w:val="28"/>
+        </w:rPr>
+        <w:t>Reuniones</w:t>
+      </w:r>
+      <w:r>
+        <w:rPr>
+          <w:sz w:val="28"/>
+          <w:szCs w:val="28"/>
+        </w:rPr>
+        <w:t xml:space="preserve"> ya están en 1FN, ya que no tienen atributos multivaluados.</w:t>
+      </w:r>
+    </w:p>
+    <w:p>
+      <w:pPr>
+        <w:pStyle w:val="Prrafodelista"/>
+        <w:spacing w:line="360" w:lineRule="auto"/>
+        <w:rPr>
+          <w:b/>
+          <w:bCs/>
+          <w:sz w:val="28"/>
+          <w:szCs w:val="28"/>
+        </w:rPr>
+      </w:pPr>
+      <w:r>
+        <w:rPr>
+          <w:b/>
+          <w:bCs/>
+          <w:sz w:val="28"/>
+          <w:szCs w:val="28"/>
+        </w:rPr>
+        <w:t>Segunda Forma Normal (2FN):</w:t>
+      </w:r>
+    </w:p>
+    <w:p>
+      <w:pPr>
+        <w:pStyle w:val="Prrafodelista"/>
+        <w:numPr>
+          <w:ilvl w:val="0"/>
+          <w:numId w:val="3"/>
+        </w:numPr>
+        <w:rPr>
+          <w:sz w:val="28"/>
+          <w:szCs w:val="28"/>
+        </w:rPr>
+      </w:pPr>
+      <w:r>
+        <w:rPr>
+          <w:sz w:val="28"/>
+          <w:szCs w:val="28"/>
+        </w:rPr>
+        <w:t xml:space="preserve">Las tablas </w:t>
+      </w:r>
+      <w:r>
+        <w:rPr>
+          <w:b/>
+          <w:bCs/>
+          <w:sz w:val="28"/>
+          <w:szCs w:val="28"/>
+        </w:rPr>
+        <w:t>Usuarios</w:t>
+      </w:r>
+      <w:r>
+        <w:rPr>
+          <w:sz w:val="28"/>
+          <w:szCs w:val="28"/>
+        </w:rPr>
+        <w:t xml:space="preserve"> y </w:t>
+      </w:r>
+      <w:r>
+        <w:rPr>
+          <w:b/>
+          <w:bCs/>
+          <w:sz w:val="28"/>
+          <w:szCs w:val="28"/>
+        </w:rPr>
+        <w:t>Reuniones</w:t>
+      </w:r>
+      <w:r>
+        <w:rPr>
+          <w:sz w:val="28"/>
+          <w:szCs w:val="28"/>
+        </w:rPr>
+        <w:t xml:space="preserve"> ya están en 2FN, ya que no tienen dependencias parciales en sus atributos.</w:t>
+      </w:r>
+    </w:p>
+    <w:p>
+      <w:pPr>
+        <w:pStyle w:val="Prrafodelista"/>
+        <w:spacing w:line="360" w:lineRule="auto"/>
+        <w:rPr>
+          <w:b/>
+          <w:bCs/>
+          <w:sz w:val="28"/>
+          <w:szCs w:val="28"/>
+        </w:rPr>
+      </w:pPr>
+      <w:r>
+        <w:rPr>
+          <w:b/>
+          <w:bCs/>
+          <w:sz w:val="28"/>
+          <w:szCs w:val="28"/>
+        </w:rPr>
+        <w:t>Tercera Forma Normal (3FN):</w:t>
+      </w:r>
+    </w:p>
+    <w:p>
+      <w:pPr>
+        <w:pStyle w:val="Prrafodelista"/>
+        <w:numPr>
+          <w:ilvl w:val="0"/>
+          <w:numId w:val="3"/>
+        </w:numPr>
+        <w:rPr>
+          <w:sz w:val="28"/>
+          <w:szCs w:val="28"/>
+        </w:rPr>
+      </w:pPr>
+      <w:r>
+        <w:rPr>
+          <w:sz w:val="28"/>
+          <w:szCs w:val="28"/>
+        </w:rPr>
+        <w:t xml:space="preserve">Las tablas </w:t>
+      </w:r>
+      <w:r>
+        <w:rPr>
+          <w:b/>
+          <w:bCs/>
+          <w:sz w:val="28"/>
+          <w:szCs w:val="28"/>
+        </w:rPr>
+        <w:t>Usuarios</w:t>
+      </w:r>
+      <w:r>
+        <w:rPr>
+          <w:sz w:val="28"/>
+          <w:szCs w:val="28"/>
+        </w:rPr>
+        <w:t xml:space="preserve"> y </w:t>
+      </w:r>
+      <w:r>
+        <w:rPr>
+          <w:b/>
+          <w:bCs/>
+          <w:sz w:val="28"/>
+          <w:szCs w:val="28"/>
+        </w:rPr>
+        <w:t>Reuniones</w:t>
+      </w:r>
+      <w:r>
+        <w:rPr>
+          <w:sz w:val="28"/>
+          <w:szCs w:val="28"/>
+        </w:rPr>
+        <w:t xml:space="preserve"> no tienen dependencias transitivas, por lo que ya están en 3FN.</w:t>
+      </w:r>
+    </w:p>
+    <w:p>
+      <w:pPr>
+        <w:jc w:val="center"/>
+        <w:rPr>
+          <w:b/>
+          <w:bCs/>
+          <w:sz w:val="28"/>
+          <w:szCs w:val="28"/>
+        </w:rPr>
+      </w:pPr>
+      <w:r>
+        <w:rPr>
+          <w:b/>
+          <w:bCs/>
+          <w:sz w:val="28"/>
+          <w:szCs w:val="28"/>
+        </w:rPr>
+        <w:t>MODELO FÍSICO</w:t>
+      </w:r>
+    </w:p>
+    <w:p>
+      <w:pPr>
+        <w:jc w:val="center"/>
+        <w:rPr>
+          <w:b/>
+          <w:bCs/>
+          <w:sz w:val="28"/>
+          <w:szCs w:val="28"/>
+        </w:rPr>
+      </w:pPr>
+    </w:p>
+    <w:p>
+      <w:pPr>
+        <w:jc w:val="center"/>
+        <w:rPr>
+          <w:b/>
+          <w:bCs/>
+          <w:sz w:val="28"/>
+          <w:szCs w:val="28"/>
+        </w:rPr>
+      </w:pPr>
+      <w:r>
+        <w:rPr>
+          <w:b/>
+          <w:bCs/>
+          <w:sz w:val="28"/>
+          <w:szCs w:val="28"/>
+        </w:rPr>
+        <w:drawing>
+          <wp:inline distT="0" distB="0" distL="0" distR="0" wp14:anchorId="677D634B" wp14:editId="50571833">
+            <wp:extent cx="4601217" cy="2705478"/>
+            <wp:effectExtent l="0" t="0" r="0" b="0"/>
+            <wp:docPr id="562129780" name="Imagen 1" descr="Tabla&#10;&#10;Descripción generada automáticamente con confianza media"/>
+            <wp:cNvGraphicFramePr>
+              <a:graphicFrameLocks xmlns:a="http://schemas.openxmlformats.org/drawingml/2006/main" noChangeAspect="1"/>
+            </wp:cNvGraphicFramePr>
+            <a:graphic xmlns:a="http://schemas.openxmlformats.org/drawingml/2006/main">
+              <a:graphicData uri="http://schemas.openxmlformats.org/drawingml/2006/picture">
+                <pic:pic xmlns:pic="http://schemas.openxmlformats.org/drawingml/2006/picture">
+                  <pic:nvPicPr>
+                    <pic:cNvPr id="562129780" name="Imagen 1" descr="Tabla&#10;&#10;Descripción generada automáticamente con confianza media"/>
+                    <pic:cNvPicPr/>
+                  </pic:nvPicPr>
+                  <pic:blipFill>
+                    <a:blip r:embed="rId8"/>
+                    <a:stretch>
+                      <a:fillRect/>
+                    </a:stretch>
+                  </pic:blipFill>
+                  <pic:spPr>
+                    <a:xfrm>
+                      <a:off x="0" y="0"/>
+                      <a:ext cx="4601217" cy="2705478"/>
+                    </a:xfrm>
+                    <a:prstGeom prst="rect">
+                      <a:avLst/>
+                    </a:prstGeom>
+                  </pic:spPr>
+                </pic:pic>
+              </a:graphicData>
+            </a:graphic>
+          </wp:inline>
+        </w:drawing>
+      </w:r>
+    </w:p>
+    <w:p>
+      <w:pPr>
+        <w:jc w:val="center"/>
+        <w:rPr>
+          <w:b/>
+          <w:bCs/>
+          <w:sz w:val="28"/>
+          <w:szCs w:val="28"/>
+        </w:rPr>
+      </w:pPr>
+      <w:r>
+        <w:rPr>
+          <w:b/>
+          <w:bCs/>
+          <w:sz w:val="28"/>
+          <w:szCs w:val="28"/>
+        </w:rPr>
+        <w:lastRenderedPageBreak/>
+        <w:t>SCRIPT SQL – BASE DE DATOS</w:t>
+      </w:r>
+    </w:p>
+    <w:p>
+      <w:pPr>
+        <w:jc w:val="center"/>
+        <w:rPr>
+          <w:b/>
+          <w:bCs/>
+          <w:sz w:val="28"/>
+          <w:szCs w:val="28"/>
+        </w:rPr>
+      </w:pPr>
+      <w:r>
+        <w:rPr>
+          <w:b/>
+          <w:bCs/>
+          <w:sz w:val="28"/>
+          <w:szCs w:val="28"/>
+        </w:rPr>
+        <w:drawing>
+          <wp:inline distT="0" distB="0" distL="0" distR="0" wp14:anchorId="1D4E6542" wp14:editId="033875C5">
+            <wp:extent cx="4153480" cy="5210902"/>
+            <wp:effectExtent l="0" t="0" r="0" b="0"/>
+            <wp:docPr id="888587332" name="Imagen 1" descr="Imagen que contiene Texto&#10;&#10;Descripción generada automáticamente"/>
+            <wp:cNvGraphicFramePr>
+              <a:graphicFrameLocks xmlns:a="http://schemas.openxmlformats.org/drawingml/2006/main" noChangeAspect="1"/>
+            </wp:cNvGraphicFramePr>
+            <a:graphic xmlns:a="http://schemas.openxmlformats.org/drawingml/2006/main">
+              <a:graphicData uri="http://schemas.openxmlformats.org/drawingml/2006/picture">
+                <pic:pic xmlns:pic="http://schemas.openxmlformats.org/drawingml/2006/picture">
+                  <pic:nvPicPr>
+                    <pic:cNvPr id="888587332" name="Imagen 1" descr="Imagen que contiene Texto&#10;&#10;Descripción generada automáticamente"/>
+                    <pic:cNvPicPr/>
+                  </pic:nvPicPr>
+                  <pic:blipFill>
+                    <a:blip r:embed="rId9"/>
+                    <a:stretch>
+                      <a:fillRect/>
+                    </a:stretch>
+                  </pic:blipFill>
+                  <pic:spPr>
+                    <a:xfrm>
+                      <a:off x="0" y="0"/>
+                      <a:ext cx="4153480" cy="5210902"/>
+                    </a:xfrm>
+                    <a:prstGeom prst="rect">
+                      <a:avLst/>
+                    </a:prstGeom>
+                  </pic:spPr>
+                </pic:pic>
+              </a:graphicData>
+            </a:graphic>
+          </wp:inline>
+        </w:drawing>
+      </w:r>
+    </w:p>
+    <w:sectPr>
+      <w:headerReference w:type="default" r:id="rId10"/>
+      <w:pgSz w:w="11906" w:h="16838"/>
+      <w:pgMar w:top="1417" w:right="1701" w:bottom="1417" w:left="1701" w:header="708" w:footer="708" w:gutter="0"/>
+      <w:cols w:space="708"/>
+      <w:docGrid w:linePitch="360"/>
+    </w:sectPr>
+  </w:body>
+</w:document>
+</file>
+
+<file path=word/endnotes.xml><?xml version="1.0" encoding="utf-8"?>
+<w:endnotes xmlns:wpc="http://schemas.microsoft.com/office/word/2010/wordprocessingCanvas" xmlns:cx="http://schemas.microsoft.com/office/drawing/2014/chartex" xmlns:cx1="http://schemas.microsoft.com/office/drawing/2015/9/8/chartex" xmlns:cx2="http://schemas.microsoft.com/office/drawing/2015/10/21/chartex" xmlns:cx3="http://schemas.microsoft.com/office/drawing/2016/5/9/chartex" xmlns:cx4="http://schemas.microsoft.com/office/drawing/2016/5/10/chartex" xmlns:cx5="http://schemas.microsoft.com/office/drawing/2016/5/11/chartex" xmlns:cx6="http://schemas.microsoft.com/office/drawing/2016/5/12/chartex" xmlns:cx7="http://schemas.microsoft.com/office/drawing/2016/5/13/chartex" xmlns:cx8="http://schemas.microsoft.com/office/drawing/2016/5/14/chartex" xmlns:mc="http://schemas.openxmlformats.org/markup-compatibility/2006" xmlns:aink="http://schemas.microsoft.com/office/drawing/2016/ink" xmlns:am3d="http://schemas.microsoft.com/office/drawing/2017/model3d" xmlns:o="urn:schemas-microsoft-com:office:office" xmlns:oel="http://schemas.microsoft.com/office/2019/extlst" xmlns:r="http://schemas.openxmlformats.org/officeDocument/2006/relationships" xmlns:m="http://schemas.openxmlformats.org/officeDocument/2006/math" xmlns:v="urn:schemas-microsoft-com:vml" xmlns:wp14="http://schemas.microsoft.com/office/word/2010/wordprocessingDrawing" xmlns:wp="http://schemas.openxmlformats.org/drawingml/2006/wordprocessingDrawing" xmlns:w10="urn:schemas-microsoft-com:office:word" xmlns:w="http://schemas.openxmlformats.org/wordprocessingml/2006/main" xmlns:w14="http://schemas.microsoft.com/office/word/2010/wordml" xmlns:w15="http://schemas.microsoft.com/office/word/2012/wordml" xmlns:w16cex="http://schemas.microsoft.com/office/word/2018/wordml/cex" xmlns:w16cid="http://schemas.microsoft.com/office/word/2016/wordml/cid" xmlns:w16="http://schemas.microsoft.com/office/word/2018/wordml" xmlns:w16du="http://schemas.microsoft.com/office/word/2023/wordml/word16du" xmlns:w16sdtdh="http://schemas.microsoft.com/office/word/2020/wordml/sdtdatahash" xmlns:w16se="http://schemas.microsoft.com/office/word/2015/wordml/symex" xmlns:wpg="http://schemas.microsoft.com/office/word/2010/wordprocessingGroup" xmlns:wpi="http://schemas.microsoft.com/office/word/2010/wordprocessingInk" xmlns:wne="http://schemas.microsoft.com/office/word/2006/wordml" xmlns:wps="http://schemas.microsoft.com/office/word/2010/wordprocessingShape" mc:Ignorable="w14 w15 w16se w16cid w16 w16cex w16sdtdh w16du wp14">
+  <w:endnote w:type="separator" w:id="-1">
+    <w:p>
+      <w:pPr>
+        <w:spacing w:after="0" w:line="240" w:lineRule="auto"/>
+      </w:pPr>
+      <w:r>
+        <w:separator/>
+      </w:r>
+    </w:p>
+  </w:endnote>
+  <w:endnote w:type="continuationSeparator" w:id="0">
+    <w:p>
+      <w:pPr>
+        <w:spacing w:after="0" w:line="240" w:lineRule="auto"/>
+      </w:pPr>
+      <w:r>
+        <w:continuationSeparator/>
+      </w:r>
+    </w:p>
+  </w:endnote>
+</w:endnotes>
+</file>
+
+<file path=word/footnotes.xml><?xml version="1.0" encoding="utf-8"?>
+<w:footnotes xmlns:wpc="http://schemas.microsoft.com/office/word/2010/wordprocessingCanvas" xmlns:cx="http://schemas.microsoft.com/office/drawing/2014/chartex" xmlns:cx1="http://schemas.microsoft.com/office/drawing/2015/9/8/chartex" xmlns:cx2="http://schemas.microsoft.com/office/drawing/2015/10/21/chartex" xmlns:cx3="http://schemas.microsoft.com/office/drawing/2016/5/9/chartex" xmlns:cx4="http://schemas.microsoft.com/office/drawing/2016/5/10/chartex" xmlns:cx5="http://schemas.microsoft.com/office/drawing/2016/5/11/chartex" xmlns:cx6="http://schemas.microsoft.com/office/drawing/2016/5/12/chartex" xmlns:cx7="http://schemas.microsoft.com/office/drawing/2016/5/13/chartex" xmlns:cx8="http://schemas.microsoft.com/office/drawing/2016/5/14/chartex" xmlns:mc="http://schemas.openxmlformats.org/markup-compatibility/2006" xmlns:aink="http://schemas.microsoft.com/office/drawing/2016/ink" xmlns:am3d="http://schemas.microsoft.com/office/drawing/2017/model3d" xmlns:o="urn:schemas-microsoft-com:office:office" xmlns:oel="http://schemas.microsoft.com/office/2019/extlst" xmlns:r="http://schemas.openxmlformats.org/officeDocument/2006/relationships" xmlns:m="http://schemas.openxmlformats.org/officeDocument/2006/math" xmlns:v="urn:schemas-microsoft-com:vml" xmlns:wp14="http://schemas.microsoft.com/office/word/2010/wordprocessingDrawing" xmlns:wp="http://schemas.openxmlformats.org/drawingml/2006/wordprocessingDrawing" xmlns:w10="urn:schemas-microsoft-com:office:word" xmlns:w="http://schemas.openxmlformats.org/wordprocessingml/2006/main" xmlns:w14="http://schemas.microsoft.com/office/word/2010/wordml" xmlns:w15="http://schemas.microsoft.com/office/word/2012/wordml" xmlns:w16cex="http://schemas.microsoft.com/office/word/2018/wordml/cex" xmlns:w16cid="http://schemas.microsoft.com/office/word/2016/wordml/cid" xmlns:w16="http://schemas.microsoft.com/office/word/2018/wordml" xmlns:w16du="http://schemas.microsoft.com/office/word/2023/wordml/word16du" xmlns:w16sdtdh="http://schemas.microsoft.com/office/word/2020/wordml/sdtdatahash" xmlns:w16se="http://schemas.microsoft.com/office/word/2015/wordml/symex" xmlns:wpg="http://schemas.microsoft.com/office/word/2010/wordprocessingGroup" xmlns:wpi="http://schemas.microsoft.com/office/word/2010/wordprocessingInk" xmlns:wne="http://schemas.microsoft.com/office/word/2006/wordml" xmlns:wps="http://schemas.microsoft.com/office/word/2010/wordprocessingShape" mc:Ignorable="w14 w15 w16se w16cid w16 w16cex w16sdtdh w16du wp14">
+  <w:footnote w:type="separator" w:id="-1">
+    <w:p>
+      <w:pPr>
+        <w:spacing w:after="0" w:line="240" w:lineRule="auto"/>
+      </w:pPr>
+      <w:r>
+        <w:separator/>
+      </w:r>
+    </w:p>
+  </w:footnote>
+  <w:footnote w:type="continuationSeparator" w:id="0">
+    <w:p>
+      <w:pPr>
+        <w:spacing w:after="0" w:line="240" w:lineRule="auto"/>
+      </w:pPr>
+      <w:r>
+        <w:continuationSeparator/>
+      </w:r>
+    </w:p>
+  </w:footnote>
+</w:footnotes>
+</file>
+
+<file path=word/header1.xml><?xml version="1.0" encoding="utf-8"?>
+<w:hdr xmlns:wpc="http://schemas.microsoft.com/office/word/2010/wordprocessingCanvas" xmlns:cx="http://schemas.microsoft.com/office/drawing/2014/chartex" xmlns:cx1="http://schemas.microsoft.com/office/drawing/2015/9/8/chartex" xmlns:cx2="http://schemas.microsoft.com/office/drawing/2015/10/21/chartex" xmlns:cx3="http://schemas.microsoft.com/office/drawing/2016/5/9/chartex" xmlns:cx4="http://schemas.microsoft.com/office/drawing/2016/5/10/chartex" xmlns:cx5="http://schemas.microsoft.com/office/drawing/2016/5/11/chartex" xmlns:cx6="http://schemas.microsoft.com/office/drawing/2016/5/12/chartex" xmlns:cx7="http://schemas.microsoft.com/office/drawing/2016/5/13/chartex" xmlns:cx8="http://schemas.microsoft.com/office/drawing/2016/5/14/chartex" xmlns:mc="http://schemas.openxmlformats.org/markup-compatibility/2006" xmlns:aink="http://schemas.microsoft.com/office/drawing/2016/ink" xmlns:am3d="http://schemas.microsoft.com/office/drawing/2017/model3d" xmlns:o="urn:schemas-microsoft-com:office:office" xmlns:oel="http://schemas.microsoft.com/office/2019/extlst" xmlns:r="http://schemas.openxmlformats.org/officeDocument/2006/relationships" xmlns:m="http://schemas.openxmlformats.org/officeDocument/2006/math" xmlns:v="urn:schemas-microsoft-com:vml" xmlns:wp14="http://schemas.microsoft.com/office/word/2010/wordprocessingDrawing" xmlns:wp="http://schemas.openxmlformats.org/drawingml/2006/wordprocessingDrawing" xmlns:w10="urn:schemas-microsoft-com:office:word" xmlns:w="http://schemas.openxmlformats.org/wordprocessingml/2006/main" xmlns:w14="http://schemas.microsoft.com/office/word/2010/wordml" xmlns:w15="http://schemas.microsoft.com/office/word/2012/wordml" xmlns:w16cex="http://schemas.microsoft.com/office/word/2018/wordml/cex" xmlns:w16cid="http://schemas.microsoft.com/office/word/2016/wordml/cid" xmlns:w16="http://schemas.microsoft.com/office/word/2018/wordml" xmlns:w16du="http://schemas.microsoft.com/office/word/2023/wordml/word16du" xmlns:w16sdtdh="http://schemas.microsoft.com/office/word/2020/wordml/sdtdatahash" xmlns:w16se="http://schemas.microsoft.com/office/word/2015/wordml/symex" xmlns:wpg="http://schemas.microsoft.com/office/word/2010/wordprocessingGroup" xmlns:wpi="http://schemas.microsoft.com/office/word/2010/wordprocessingInk" xmlns:wne="http://schemas.microsoft.com/office/word/2006/wordml" xmlns:wps="http://schemas.microsoft.com/office/word/2010/wordprocessingShape" mc:Ignorable="w14 w15 w16se w16cid w16 w16cex w16sdtdh w16du wp14">
+  <w:p>
+    <w:pPr>
+      <w:pStyle w:val="Encabezado"/>
+    </w:pPr>
+    <w:r>
+      <w:t>Rubén Descalzo Rodríguez</w:t>
+    </w:r>
+    <w:r>
+      <w:tab/>
+    </w:r>
+    <w:r>
+      <w:tab/>
+      <w:t>BB.DD</w:t>
+    </w:r>
+  </w:p>
+</w:hdr>
+</file>
 
 <file path=word/numbering.xml><?xml version="1.0" encoding="utf-8"?>
 <w:numbering xmlns:wpc="http://schemas.microsoft.com/office/word/2010/wordprocessingCanvas" xmlns:cx="http://schemas.microsoft.com/office/drawing/2014/chartex" xmlns:cx1="http://schemas.microsoft.com/office/drawing/2015/9/8/chartex" xmlns:cx2="http://schemas.microsoft.com/office/drawing/2015/10/21/chartex" xmlns:cx3="http://schemas.microsoft.com/office/drawing/2016/5/9/chartex" xmlns:cx4="http://schemas.microsoft.com/office/drawing/2016/5/10/chartex" xmlns:cx5="http://schemas.microsoft.com/office/drawing/2016/5/11/chartex" xmlns:cx6="http://schemas.microsoft.com/office/drawing/2016/5/12/chartex" xmlns:cx7="http://schemas.microsoft.com/office/drawing/2016/5/13/chartex" xmlns:cx8="http://schemas.microsoft.com/office/drawing/2016/5/14/chartex" xmlns:mc="http://schemas.openxmlformats.org/markup-compatibility/2006" xmlns:aink="http://schemas.microsoft.com/office/drawing/2016/ink" xmlns:am3d="http://schemas.microsoft.com/office/drawing/2017/model3d" xmlns:o="urn:schemas-microsoft-com:office:office" xmlns:oel="http://schemas.microsoft.com/office/2019/extlst" xmlns:r="http://schemas.openxmlformats.org/officeDocument/2006/relationships" xmlns:m="http://schemas.openxmlformats.org/officeDocument/2006/math" xmlns:v="urn:schemas-microsoft-com:vml" xmlns:wp14="http://schemas.microsoft.com/office/word/2010/wordprocessingDrawing" xmlns:wp="http://schemas.openxmlformats.org/drawingml/2006/wordprocessingDrawing" xmlns:w10="urn:schemas-microsoft-com:office:word" xmlns:w="http://schemas.openxmlformats.org/wordprocessingml/2006/main" xmlns:w14="http://schemas.microsoft.com/office/word/2010/wordml" xmlns:w15="http://schemas.microsoft.com/office/word/2012/wordml" xmlns:w16cex="http://schemas.microsoft.com/office/word/2018/wordml/cex" xmlns:w16cid="http://schemas.microsoft.com/office/word/2016/wordml/cid" xmlns:w16="http://schemas.microsoft.com/office/word/2018/wordml" xmlns:w16du="http://schemas.microsoft.com/office/word/2023/wordml/word16du" xmlns:w16sdtdh="http://schemas.microsoft.com/office/word/2020/wordml/sdtdatahash" xmlns:w16se="http://schemas.microsoft.com/office/word/2015/wordml/symex" xmlns:wpg="http://schemas.microsoft.com/office/word/2010/wordprocessingGroup" xmlns:wpi="http://schemas.microsoft.com/office/word/2010/wordprocessingInk" xmlns:wne="http://schemas.microsoft.com/office/word/2006/wordml" xmlns:wps="http://schemas.microsoft.com/office/word/2010/wordprocessingShape" mc:Ignorable="w14 w15 w16se w16cid w16 w16cex w16sdtdh w16du wp14">

</xml_diff>